<commit_message>
Full draft life cycle notes
</commit_message>
<xml_diff>
--- a/images/graphics.docx
+++ b/images/graphics.docx
@@ -11,8 +11,8 @@
         <mc:AlternateContent>
           <mc:Choice Requires="wpc">
             <w:drawing>
-              <wp:inline distT="0" distB="0" distL="0" distR="0" wp14:anchorId="1AD22FB6" wp14:editId="7535E279">
-                <wp:extent cx="5486400" cy="1998261"/>
+              <wp:inline distT="0" distB="0" distL="0" distR="0" wp14:anchorId="1AD22FB6" wp14:editId="7F59BF4B">
+                <wp:extent cx="5486400" cy="4953662"/>
                 <wp:effectExtent l="0" t="0" r="0" b="0"/>
                 <wp:docPr id="1" name="Canvas 1"/>
                 <wp:cNvGraphicFramePr>
@@ -24,39 +24,44 @@
                       <wpc:bg/>
                       <wpc:whole/>
                       <wps:wsp>
-                        <wps:cNvPr id="736339594" name="Oval 736339594"/>
+                        <wps:cNvPr id="662167571" name="Rounded Rectangle 662167571"/>
                         <wps:cNvSpPr/>
                         <wps:spPr>
                           <a:xfrm>
-                            <a:off x="1320127" y="593392"/>
-                            <a:ext cx="333060" cy="333043"/>
+                            <a:off x="1965980" y="230584"/>
+                            <a:ext cx="1530217" cy="500933"/>
                           </a:xfrm>
-                          <a:prstGeom prst="ellipse">
+                          <a:prstGeom prst="roundRect">
                             <a:avLst/>
                           </a:prstGeom>
-                          <a:noFill/>
-                          <a:ln>
-                            <a:solidFill>
-                              <a:schemeClr val="tx1"/>
-                            </a:solidFill>
-                          </a:ln>
                         </wps:spPr>
                         <wps:style>
                           <a:lnRef idx="2">
-                            <a:schemeClr val="accent1">
-                              <a:shade val="15000"/>
-                            </a:schemeClr>
+                            <a:schemeClr val="accent1"/>
                           </a:lnRef>
                           <a:fillRef idx="1">
-                            <a:schemeClr val="accent1"/>
+                            <a:schemeClr val="lt1"/>
                           </a:fillRef>
                           <a:effectRef idx="0">
                             <a:schemeClr val="accent1"/>
                           </a:effectRef>
                           <a:fontRef idx="minor">
-                            <a:schemeClr val="lt1"/>
+                            <a:schemeClr val="dk1"/>
                           </a:fontRef>
                         </wps:style>
+                        <wps:txbx>
+                          <w:txbxContent>
+                            <w:p>
+                              <w:pPr>
+                                <w:spacing w:after="0" w:line="240" w:lineRule="auto"/>
+                                <w:jc w:val="center"/>
+                              </w:pPr>
+                              <w:r>
+                                <w:t>Team Leader</w:t>
+                              </w:r>
+                            </w:p>
+                          </w:txbxContent>
+                        </wps:txbx>
                         <wps:bodyPr rot="0" spcFirstLastPara="0" vertOverflow="overflow" horzOverflow="overflow" vert="horz" wrap="square" lIns="91440" tIns="45720" rIns="91440" bIns="45720" numCol="1" spcCol="0" rtlCol="0" fromWordArt="0" anchor="ctr" anchorCtr="0" forceAA="0" compatLnSpc="1">
                           <a:prstTxWarp prst="textNoShape">
                             <a:avLst/>
@@ -65,39 +70,50 @@
                         </wps:bodyPr>
                       </wps:wsp>
                       <wps:wsp>
-                        <wps:cNvPr id="299653803" name="Oval 299653803"/>
+                        <wps:cNvPr id="95797830" name="Rounded Rectangle 95797830"/>
                         <wps:cNvSpPr/>
                         <wps:spPr>
                           <a:xfrm>
-                            <a:off x="3565096" y="839991"/>
-                            <a:ext cx="332740" cy="332740"/>
+                            <a:off x="1965980" y="1006928"/>
+                            <a:ext cx="1529530" cy="500380"/>
                           </a:xfrm>
-                          <a:prstGeom prst="ellipse">
+                          <a:prstGeom prst="roundRect">
                             <a:avLst/>
                           </a:prstGeom>
-                          <a:noFill/>
-                          <a:ln>
-                            <a:solidFill>
-                              <a:schemeClr val="tx1"/>
-                            </a:solidFill>
-                          </a:ln>
                         </wps:spPr>
                         <wps:style>
                           <a:lnRef idx="2">
-                            <a:schemeClr val="accent1">
-                              <a:shade val="15000"/>
-                            </a:schemeClr>
+                            <a:schemeClr val="accent1"/>
                           </a:lnRef>
                           <a:fillRef idx="1">
-                            <a:schemeClr val="accent1"/>
+                            <a:schemeClr val="lt1"/>
                           </a:fillRef>
                           <a:effectRef idx="0">
                             <a:schemeClr val="accent1"/>
                           </a:effectRef>
                           <a:fontRef idx="minor">
-                            <a:schemeClr val="lt1"/>
+                            <a:schemeClr val="dk1"/>
                           </a:fontRef>
                         </wps:style>
+                        <wps:txbx>
+                          <w:txbxContent>
+                            <w:p>
+                              <w:pPr>
+                                <w:spacing w:after="0" w:line="240" w:lineRule="auto"/>
+                                <w:jc w:val="center"/>
+                                <w:rPr>
+                                  <w:rFonts w:eastAsia="Calibri"/>
+                                </w:rPr>
+                              </w:pPr>
+                              <w:r>
+                                <w:rPr>
+                                  <w:rFonts w:eastAsia="Calibri"/>
+                                </w:rPr>
+                                <w:t>Deputy Team Leader</w:t>
+                              </w:r>
+                            </w:p>
+                          </w:txbxContent>
+                        </wps:txbx>
                         <wps:bodyPr rot="0" spcFirstLastPara="0" vert="horz" wrap="square" lIns="91440" tIns="45720" rIns="91440" bIns="45720" numCol="1" spcCol="0" rtlCol="0" fromWordArt="0" anchor="ctr" anchorCtr="0" forceAA="0" compatLnSpc="1">
                           <a:prstTxWarp prst="textNoShape">
                             <a:avLst/>
@@ -106,39 +122,50 @@
                         </wps:bodyPr>
                       </wps:wsp>
                       <wps:wsp>
-                        <wps:cNvPr id="940855213" name="Oval 940855213"/>
+                        <wps:cNvPr id="2103362787" name="Rounded Rectangle 2103362787"/>
                         <wps:cNvSpPr/>
                         <wps:spPr>
                           <a:xfrm>
-                            <a:off x="2140005" y="1426366"/>
-                            <a:ext cx="332740" cy="332740"/>
+                            <a:off x="332455" y="1794104"/>
+                            <a:ext cx="1529530" cy="500380"/>
                           </a:xfrm>
-                          <a:prstGeom prst="ellipse">
+                          <a:prstGeom prst="roundRect">
                             <a:avLst/>
                           </a:prstGeom>
-                          <a:noFill/>
-                          <a:ln>
-                            <a:solidFill>
-                              <a:schemeClr val="tx1"/>
-                            </a:solidFill>
-                          </a:ln>
                         </wps:spPr>
                         <wps:style>
                           <a:lnRef idx="2">
-                            <a:schemeClr val="accent1">
-                              <a:shade val="15000"/>
-                            </a:schemeClr>
+                            <a:schemeClr val="accent1"/>
                           </a:lnRef>
                           <a:fillRef idx="1">
-                            <a:schemeClr val="accent1"/>
+                            <a:schemeClr val="lt1"/>
                           </a:fillRef>
                           <a:effectRef idx="0">
                             <a:schemeClr val="accent1"/>
                           </a:effectRef>
                           <a:fontRef idx="minor">
-                            <a:schemeClr val="lt1"/>
+                            <a:schemeClr val="dk1"/>
                           </a:fontRef>
                         </wps:style>
+                        <wps:txbx>
+                          <w:txbxContent>
+                            <w:p>
+                              <w:pPr>
+                                <w:spacing w:after="0" w:line="240" w:lineRule="auto"/>
+                                <w:jc w:val="center"/>
+                                <w:rPr>
+                                  <w:rFonts w:eastAsia="Calibri"/>
+                                </w:rPr>
+                              </w:pPr>
+                              <w:r>
+                                <w:rPr>
+                                  <w:rFonts w:eastAsia="Calibri"/>
+                                </w:rPr>
+                                <w:t>Team Support and Logistics Manager</w:t>
+                              </w:r>
+                            </w:p>
+                          </w:txbxContent>
+                        </wps:txbx>
                         <wps:bodyPr rot="0" spcFirstLastPara="0" vert="horz" wrap="square" lIns="91440" tIns="45720" rIns="91440" bIns="45720" numCol="1" spcCol="0" rtlCol="0" fromWordArt="0" anchor="ctr" anchorCtr="0" forceAA="0" compatLnSpc="1">
                           <a:prstTxWarp prst="textNoShape">
                             <a:avLst/>
@@ -147,39 +174,50 @@
                         </wps:bodyPr>
                       </wps:wsp>
                       <wps:wsp>
-                        <wps:cNvPr id="1726691871" name="Oval 1726691871"/>
+                        <wps:cNvPr id="1274477835" name="Rounded Rectangle 1274477835"/>
                         <wps:cNvSpPr/>
                         <wps:spPr>
                           <a:xfrm>
-                            <a:off x="2140005" y="879426"/>
-                            <a:ext cx="332740" cy="332740"/>
+                            <a:off x="3590152" y="1794740"/>
+                            <a:ext cx="1529080" cy="499745"/>
                           </a:xfrm>
-                          <a:prstGeom prst="ellipse">
+                          <a:prstGeom prst="roundRect">
                             <a:avLst/>
                           </a:prstGeom>
-                          <a:noFill/>
-                          <a:ln>
-                            <a:solidFill>
-                              <a:schemeClr val="tx1"/>
-                            </a:solidFill>
-                          </a:ln>
                         </wps:spPr>
                         <wps:style>
                           <a:lnRef idx="2">
-                            <a:schemeClr val="accent1">
-                              <a:shade val="15000"/>
-                            </a:schemeClr>
+                            <a:schemeClr val="accent1"/>
                           </a:lnRef>
                           <a:fillRef idx="1">
-                            <a:schemeClr val="accent1"/>
+                            <a:schemeClr val="lt1"/>
                           </a:fillRef>
                           <a:effectRef idx="0">
                             <a:schemeClr val="accent1"/>
                           </a:effectRef>
                           <a:fontRef idx="minor">
-                            <a:schemeClr val="lt1"/>
+                            <a:schemeClr val="dk1"/>
                           </a:fontRef>
                         </wps:style>
+                        <wps:txbx>
+                          <w:txbxContent>
+                            <w:p>
+                              <w:pPr>
+                                <w:spacing w:after="0" w:line="240" w:lineRule="auto"/>
+                                <w:jc w:val="center"/>
+                                <w:rPr>
+                                  <w:rFonts w:eastAsia="Calibri"/>
+                                </w:rPr>
+                              </w:pPr>
+                              <w:r>
+                                <w:rPr>
+                                  <w:rFonts w:eastAsia="Calibri"/>
+                                </w:rPr>
+                                <w:t>Disaster Management Coordinator</w:t>
+                              </w:r>
+                            </w:p>
+                          </w:txbxContent>
+                        </wps:txbx>
                         <wps:bodyPr rot="0" spcFirstLastPara="0" vert="horz" wrap="square" lIns="91440" tIns="45720" rIns="91440" bIns="45720" numCol="1" spcCol="0" rtlCol="0" fromWordArt="0" anchor="ctr" anchorCtr="0" forceAA="0" compatLnSpc="1">
                           <a:prstTxWarp prst="textNoShape">
                             <a:avLst/>
@@ -188,39 +226,50 @@
                         </wps:bodyPr>
                       </wps:wsp>
                       <wps:wsp>
-                        <wps:cNvPr id="69276731" name="Oval 69276731"/>
+                        <wps:cNvPr id="1274407980" name="Rounded Rectangle 1274407980"/>
                         <wps:cNvSpPr/>
                         <wps:spPr>
                           <a:xfrm>
-                            <a:off x="2140005" y="322970"/>
-                            <a:ext cx="332740" cy="332740"/>
+                            <a:off x="332400" y="3233714"/>
+                            <a:ext cx="1529715" cy="500380"/>
                           </a:xfrm>
-                          <a:prstGeom prst="ellipse">
+                          <a:prstGeom prst="roundRect">
                             <a:avLst/>
                           </a:prstGeom>
-                          <a:noFill/>
-                          <a:ln>
-                            <a:solidFill>
-                              <a:schemeClr val="tx1"/>
-                            </a:solidFill>
-                          </a:ln>
                         </wps:spPr>
                         <wps:style>
                           <a:lnRef idx="2">
-                            <a:schemeClr val="accent1">
-                              <a:shade val="15000"/>
-                            </a:schemeClr>
+                            <a:schemeClr val="accent1"/>
                           </a:lnRef>
                           <a:fillRef idx="1">
-                            <a:schemeClr val="accent1"/>
+                            <a:schemeClr val="lt1"/>
                           </a:fillRef>
                           <a:effectRef idx="0">
                             <a:schemeClr val="accent1"/>
                           </a:effectRef>
                           <a:fontRef idx="minor">
-                            <a:schemeClr val="lt1"/>
+                            <a:schemeClr val="dk1"/>
                           </a:fontRef>
                         </wps:style>
+                        <wps:txbx>
+                          <w:txbxContent>
+                            <w:p>
+                              <w:pPr>
+                                <w:spacing w:after="0" w:line="240" w:lineRule="auto"/>
+                                <w:jc w:val="center"/>
+                                <w:rPr>
+                                  <w:rFonts w:eastAsia="Calibri"/>
+                                </w:rPr>
+                              </w:pPr>
+                              <w:r>
+                                <w:rPr>
+                                  <w:rFonts w:eastAsia="Calibri"/>
+                                </w:rPr>
+                                <w:t>Team Member</w:t>
+                              </w:r>
+                            </w:p>
+                          </w:txbxContent>
+                        </wps:txbx>
                         <wps:bodyPr rot="0" spcFirstLastPara="0" vert="horz" wrap="square" lIns="91440" tIns="45720" rIns="91440" bIns="45720" numCol="1" spcCol="0" rtlCol="0" fromWordArt="0" anchor="ctr" anchorCtr="0" forceAA="0" compatLnSpc="1">
                           <a:prstTxWarp prst="textNoShape">
                             <a:avLst/>
@@ -229,39 +278,50 @@
                         </wps:bodyPr>
                       </wps:wsp>
                       <wps:wsp>
-                        <wps:cNvPr id="659575786" name="Oval 659575786"/>
+                        <wps:cNvPr id="1916510294" name="Rounded Rectangle 1916510294"/>
                         <wps:cNvSpPr/>
                         <wps:spPr>
                           <a:xfrm>
-                            <a:off x="1320127" y="1100456"/>
-                            <a:ext cx="332740" cy="332740"/>
+                            <a:off x="3589552" y="3221264"/>
+                            <a:ext cx="1529715" cy="499745"/>
                           </a:xfrm>
-                          <a:prstGeom prst="ellipse">
+                          <a:prstGeom prst="roundRect">
                             <a:avLst/>
                           </a:prstGeom>
-                          <a:noFill/>
-                          <a:ln>
-                            <a:solidFill>
-                              <a:schemeClr val="tx1"/>
-                            </a:solidFill>
-                          </a:ln>
                         </wps:spPr>
                         <wps:style>
                           <a:lnRef idx="2">
-                            <a:schemeClr val="accent1">
-                              <a:shade val="15000"/>
-                            </a:schemeClr>
+                            <a:schemeClr val="accent1"/>
                           </a:lnRef>
                           <a:fillRef idx="1">
-                            <a:schemeClr val="accent1"/>
+                            <a:schemeClr val="lt1"/>
                           </a:fillRef>
                           <a:effectRef idx="0">
                             <a:schemeClr val="accent1"/>
                           </a:effectRef>
                           <a:fontRef idx="minor">
-                            <a:schemeClr val="lt1"/>
+                            <a:schemeClr val="dk1"/>
                           </a:fontRef>
                         </wps:style>
+                        <wps:txbx>
+                          <w:txbxContent>
+                            <w:p>
+                              <w:pPr>
+                                <w:spacing w:after="0" w:line="240" w:lineRule="auto"/>
+                                <w:jc w:val="center"/>
+                                <w:rPr>
+                                  <w:rFonts w:eastAsia="Calibri"/>
+                                </w:rPr>
+                              </w:pPr>
+                              <w:r>
+                                <w:rPr>
+                                  <w:rFonts w:eastAsia="Calibri"/>
+                                </w:rPr>
+                                <w:t>Operational Team Leader</w:t>
+                              </w:r>
+                            </w:p>
+                          </w:txbxContent>
+                        </wps:txbx>
                         <wps:bodyPr rot="0" spcFirstLastPara="0" vert="horz" wrap="square" lIns="91440" tIns="45720" rIns="91440" bIns="45720" numCol="1" spcCol="0" rtlCol="0" fromWordArt="0" anchor="ctr" anchorCtr="0" forceAA="0" compatLnSpc="1">
                           <a:prstTxWarp prst="textNoShape">
                             <a:avLst/>
@@ -270,39 +330,50 @@
                         </wps:bodyPr>
                       </wps:wsp>
                       <wps:wsp>
-                        <wps:cNvPr id="862448480" name="Oval 862448480"/>
+                        <wps:cNvPr id="872354312" name="Rounded Rectangle 872354312"/>
                         <wps:cNvSpPr/>
                         <wps:spPr>
                           <a:xfrm>
-                            <a:off x="2898978" y="593343"/>
-                            <a:ext cx="332740" cy="332740"/>
+                            <a:off x="3589604" y="4375545"/>
+                            <a:ext cx="1529715" cy="499745"/>
                           </a:xfrm>
-                          <a:prstGeom prst="ellipse">
+                          <a:prstGeom prst="roundRect">
                             <a:avLst/>
                           </a:prstGeom>
-                          <a:noFill/>
-                          <a:ln>
-                            <a:solidFill>
-                              <a:schemeClr val="tx1"/>
-                            </a:solidFill>
-                          </a:ln>
                         </wps:spPr>
                         <wps:style>
                           <a:lnRef idx="2">
-                            <a:schemeClr val="accent1">
-                              <a:shade val="15000"/>
-                            </a:schemeClr>
+                            <a:schemeClr val="accent1"/>
                           </a:lnRef>
                           <a:fillRef idx="1">
-                            <a:schemeClr val="accent1"/>
+                            <a:schemeClr val="lt1"/>
                           </a:fillRef>
                           <a:effectRef idx="0">
                             <a:schemeClr val="accent1"/>
                           </a:effectRef>
                           <a:fontRef idx="minor">
-                            <a:schemeClr val="lt1"/>
+                            <a:schemeClr val="dk1"/>
                           </a:fontRef>
                         </wps:style>
+                        <wps:txbx>
+                          <w:txbxContent>
+                            <w:p>
+                              <w:pPr>
+                                <w:spacing w:after="0" w:line="240" w:lineRule="auto"/>
+                                <w:jc w:val="center"/>
+                                <w:rPr>
+                                  <w:rFonts w:eastAsia="Calibri"/>
+                                </w:rPr>
+                              </w:pPr>
+                              <w:r>
+                                <w:rPr>
+                                  <w:rFonts w:eastAsia="Calibri"/>
+                                </w:rPr>
+                                <w:t>Team Member</w:t>
+                              </w:r>
+                            </w:p>
+                          </w:txbxContent>
+                        </wps:txbx>
                         <wps:bodyPr rot="0" spcFirstLastPara="0" vert="horz" wrap="square" lIns="91440" tIns="45720" rIns="91440" bIns="45720" numCol="1" spcCol="0" rtlCol="0" fromWordArt="0" anchor="ctr" anchorCtr="0" forceAA="0" compatLnSpc="1">
                           <a:prstTxWarp prst="textNoShape">
                             <a:avLst/>
@@ -311,39 +382,50 @@
                         </wps:bodyPr>
                       </wps:wsp>
                       <wps:wsp>
-                        <wps:cNvPr id="1065203123" name="Oval 1065203123"/>
+                        <wps:cNvPr id="578716260" name="Rounded Rectangle 578716260"/>
                         <wps:cNvSpPr/>
                         <wps:spPr>
                           <a:xfrm>
-                            <a:off x="2898978" y="1100508"/>
-                            <a:ext cx="332740" cy="332105"/>
+                            <a:off x="1965980" y="4375617"/>
+                            <a:ext cx="1529715" cy="499745"/>
                           </a:xfrm>
-                          <a:prstGeom prst="ellipse">
+                          <a:prstGeom prst="roundRect">
                             <a:avLst/>
                           </a:prstGeom>
-                          <a:noFill/>
-                          <a:ln>
-                            <a:solidFill>
-                              <a:schemeClr val="tx1"/>
-                            </a:solidFill>
-                          </a:ln>
                         </wps:spPr>
                         <wps:style>
                           <a:lnRef idx="2">
-                            <a:schemeClr val="accent1">
-                              <a:shade val="15000"/>
-                            </a:schemeClr>
+                            <a:schemeClr val="accent1"/>
                           </a:lnRef>
                           <a:fillRef idx="1">
-                            <a:schemeClr val="accent1"/>
+                            <a:schemeClr val="lt1"/>
                           </a:fillRef>
                           <a:effectRef idx="0">
                             <a:schemeClr val="accent1"/>
                           </a:effectRef>
                           <a:fontRef idx="minor">
-                            <a:schemeClr val="lt1"/>
+                            <a:schemeClr val="dk1"/>
                           </a:fontRef>
                         </wps:style>
+                        <wps:txbx>
+                          <w:txbxContent>
+                            <w:p>
+                              <w:pPr>
+                                <w:spacing w:after="0" w:line="240" w:lineRule="auto"/>
+                                <w:jc w:val="center"/>
+                                <w:rPr>
+                                  <w:rFonts w:eastAsia="Calibri"/>
+                                </w:rPr>
+                              </w:pPr>
+                              <w:r>
+                                <w:rPr>
+                                  <w:rFonts w:eastAsia="Calibri"/>
+                                </w:rPr>
+                                <w:t>Team Member</w:t>
+                              </w:r>
+                            </w:p>
+                          </w:txbxContent>
+                        </wps:txbx>
                         <wps:bodyPr rot="0" spcFirstLastPara="0" vert="horz" wrap="square" lIns="91440" tIns="45720" rIns="91440" bIns="45720" numCol="1" spcCol="0" rtlCol="0" fromWordArt="0" anchor="ctr" anchorCtr="0" forceAA="0" compatLnSpc="1">
                           <a:prstTxWarp prst="textNoShape">
                             <a:avLst/>
@@ -352,22 +434,71 @@
                         </wps:bodyPr>
                       </wps:wsp>
                       <wps:wsp>
-                        <wps:cNvPr id="2024360088" name="Straight Arrow Connector 2024360088"/>
+                        <wps:cNvPr id="683175468" name="Rounded Rectangle 683175468"/>
+                        <wps:cNvSpPr/>
+                        <wps:spPr>
+                          <a:xfrm>
+                            <a:off x="1965696" y="3234331"/>
+                            <a:ext cx="1529715" cy="499745"/>
+                          </a:xfrm>
+                          <a:prstGeom prst="roundRect">
+                            <a:avLst/>
+                          </a:prstGeom>
+                        </wps:spPr>
+                        <wps:style>
+                          <a:lnRef idx="2">
+                            <a:schemeClr val="accent1"/>
+                          </a:lnRef>
+                          <a:fillRef idx="1">
+                            <a:schemeClr val="lt1"/>
+                          </a:fillRef>
+                          <a:effectRef idx="0">
+                            <a:schemeClr val="accent1"/>
+                          </a:effectRef>
+                          <a:fontRef idx="minor">
+                            <a:schemeClr val="dk1"/>
+                          </a:fontRef>
+                        </wps:style>
+                        <wps:txbx>
+                          <w:txbxContent>
+                            <w:p>
+                              <w:pPr>
+                                <w:spacing w:after="0" w:line="240" w:lineRule="auto"/>
+                                <w:jc w:val="center"/>
+                                <w:rPr>
+                                  <w:rFonts w:eastAsia="Calibri"/>
+                                </w:rPr>
+                              </w:pPr>
+                              <w:r>
+                                <w:rPr>
+                                  <w:rFonts w:eastAsia="Calibri"/>
+                                </w:rPr>
+                                <w:t>Team Member</w:t>
+                              </w:r>
+                            </w:p>
+                          </w:txbxContent>
+                        </wps:txbx>
+                        <wps:bodyPr rot="0" spcFirstLastPara="0" vert="horz" wrap="square" lIns="91440" tIns="45720" rIns="91440" bIns="45720" numCol="1" spcCol="0" rtlCol="0" fromWordArt="0" anchor="ctr" anchorCtr="0" forceAA="0" compatLnSpc="1">
+                          <a:prstTxWarp prst="textNoShape">
+                            <a:avLst/>
+                          </a:prstTxWarp>
+                          <a:noAutofit/>
+                        </wps:bodyPr>
+                      </wps:wsp>
+                      <wps:wsp>
+                        <wps:cNvPr id="1901629687" name="Straight Connector 1901629687"/>
                         <wps:cNvCnPr>
-                          <a:stCxn id="736339594" idx="6"/>
-                          <a:endCxn id="69276731" idx="2"/>
+                          <a:stCxn id="662167571" idx="2"/>
+                          <a:endCxn id="95797830" idx="0"/>
                         </wps:cNvCnPr>
                         <wps:spPr>
-                          <a:xfrm flipV="1">
-                            <a:off x="1653187" y="489289"/>
-                            <a:ext cx="486818" cy="270559"/>
+                          <a:xfrm flipH="1">
+                            <a:off x="2730745" y="731513"/>
+                            <a:ext cx="344" cy="275410"/>
                           </a:xfrm>
-                          <a:prstGeom prst="straightConnector1">
+                          <a:prstGeom prst="line">
                             <a:avLst/>
                           </a:prstGeom>
-                          <a:ln>
-                            <a:tailEnd type="triangle"/>
-                          </a:ln>
                         </wps:spPr>
                         <wps:style>
                           <a:lnRef idx="1">
@@ -386,21 +517,19 @@
                         <wps:bodyPr/>
                       </wps:wsp>
                       <wps:wsp>
-                        <wps:cNvPr id="1461866983" name="Straight Arrow Connector 1461866983"/>
+                        <wps:cNvPr id="2029426737" name="Elbow Connector 2029426737"/>
                         <wps:cNvCnPr>
-                          <a:endCxn id="1726691871" idx="2"/>
+                          <a:stCxn id="95797830" idx="2"/>
+                          <a:endCxn id="2103362787" idx="0"/>
                         </wps:cNvCnPr>
                         <wps:spPr>
-                          <a:xfrm>
-                            <a:off x="1652867" y="793287"/>
-                            <a:ext cx="487138" cy="252430"/>
+                          <a:xfrm rot="5400000">
+                            <a:off x="1770585" y="833944"/>
+                            <a:ext cx="286796" cy="1633525"/>
                           </a:xfrm>
-                          <a:prstGeom prst="straightConnector1">
+                          <a:prstGeom prst="bentConnector3">
                             <a:avLst/>
                           </a:prstGeom>
-                          <a:ln>
-                            <a:tailEnd type="triangle"/>
-                          </a:ln>
                         </wps:spPr>
                         <wps:style>
                           <a:lnRef idx="1">
@@ -419,22 +548,19 @@
                         <wps:bodyPr/>
                       </wps:wsp>
                       <wps:wsp>
-                        <wps:cNvPr id="1770078556" name="Straight Arrow Connector 1770078556"/>
+                        <wps:cNvPr id="1057342960" name="Elbow Connector 1057342960"/>
                         <wps:cNvCnPr>
-                          <a:stCxn id="659575786" idx="6"/>
-                          <a:endCxn id="940855213" idx="2"/>
+                          <a:stCxn id="1274477835" idx="0"/>
+                          <a:endCxn id="95797830" idx="2"/>
                         </wps:cNvCnPr>
                         <wps:spPr>
-                          <a:xfrm>
-                            <a:off x="1652867" y="1266736"/>
-                            <a:ext cx="487138" cy="325893"/>
+                          <a:xfrm rot="16200000" flipV="1">
+                            <a:off x="3399003" y="839050"/>
+                            <a:ext cx="287432" cy="1623947"/>
                           </a:xfrm>
-                          <a:prstGeom prst="straightConnector1">
+                          <a:prstGeom prst="bentConnector3">
                             <a:avLst/>
                           </a:prstGeom>
-                          <a:ln>
-                            <a:tailEnd type="triangle"/>
-                          </a:ln>
                         </wps:spPr>
                         <wps:style>
                           <a:lnRef idx="1">
@@ -453,22 +579,19 @@
                         <wps:bodyPr/>
                       </wps:wsp>
                       <wps:wsp>
-                        <wps:cNvPr id="1719453486" name="Straight Arrow Connector 1719453486"/>
+                        <wps:cNvPr id="641865857" name="Straight Connector 641865857"/>
                         <wps:cNvCnPr>
-                          <a:stCxn id="659575786" idx="6"/>
-                          <a:endCxn id="69276731" idx="2"/>
+                          <a:stCxn id="1916510294" idx="2"/>
+                          <a:endCxn id="872354312" idx="0"/>
                         </wps:cNvCnPr>
                         <wps:spPr>
-                          <a:xfrm flipV="1">
-                            <a:off x="1652867" y="489289"/>
-                            <a:ext cx="487138" cy="777447"/>
+                          <a:xfrm>
+                            <a:off x="4354410" y="3720988"/>
+                            <a:ext cx="52" cy="654533"/>
                           </a:xfrm>
-                          <a:prstGeom prst="straightConnector1">
+                          <a:prstGeom prst="line">
                             <a:avLst/>
                           </a:prstGeom>
-                          <a:ln>
-                            <a:tailEnd type="triangle"/>
-                          </a:ln>
                         </wps:spPr>
                         <wps:style>
                           <a:lnRef idx="1">
@@ -487,22 +610,19 @@
                         <wps:bodyPr/>
                       </wps:wsp>
                       <wps:wsp>
-                        <wps:cNvPr id="391155789" name="Straight Arrow Connector 391155789"/>
+                        <wps:cNvPr id="761474965" name="Elbow Connector 761474965"/>
                         <wps:cNvCnPr>
-                          <a:stCxn id="659575786" idx="6"/>
-                          <a:endCxn id="1726691871" idx="2"/>
+                          <a:stCxn id="578716260" idx="0"/>
+                          <a:endCxn id="1916510294" idx="2"/>
                         </wps:cNvCnPr>
                         <wps:spPr>
-                          <a:xfrm flipV="1">
-                            <a:off x="1652867" y="1045717"/>
-                            <a:ext cx="487138" cy="221019"/>
+                          <a:xfrm rot="5400000" flipH="1" flipV="1">
+                            <a:off x="3215320" y="3236527"/>
+                            <a:ext cx="654608" cy="1623572"/>
                           </a:xfrm>
-                          <a:prstGeom prst="straightConnector1">
+                          <a:prstGeom prst="bentConnector3">
                             <a:avLst/>
                           </a:prstGeom>
-                          <a:ln>
-                            <a:tailEnd type="triangle"/>
-                          </a:ln>
                         </wps:spPr>
                         <wps:style>
                           <a:lnRef idx="1">
@@ -521,22 +641,19 @@
                         <wps:bodyPr/>
                       </wps:wsp>
                       <wps:wsp>
-                        <wps:cNvPr id="1466195999" name="Straight Arrow Connector 1466195999"/>
+                        <wps:cNvPr id="253052025" name="Straight Connector 253052025"/>
                         <wps:cNvCnPr>
-                          <a:stCxn id="736339594" idx="6"/>
-                          <a:endCxn id="940855213" idx="2"/>
+                          <a:stCxn id="1274477835" idx="2"/>
+                          <a:endCxn id="1916510294" idx="0"/>
                         </wps:cNvCnPr>
                         <wps:spPr>
-                          <a:xfrm>
-                            <a:off x="1653187" y="759848"/>
-                            <a:ext cx="486818" cy="832781"/>
+                          <a:xfrm flipH="1">
+                            <a:off x="4354410" y="2294472"/>
+                            <a:ext cx="282" cy="926774"/>
                           </a:xfrm>
-                          <a:prstGeom prst="straightConnector1">
+                          <a:prstGeom prst="line">
                             <a:avLst/>
                           </a:prstGeom>
-                          <a:ln>
-                            <a:tailEnd type="triangle"/>
-                          </a:ln>
                         </wps:spPr>
                         <wps:style>
                           <a:lnRef idx="1">
@@ -555,22 +672,19 @@
                         <wps:bodyPr/>
                       </wps:wsp>
                       <wps:wsp>
-                        <wps:cNvPr id="1044264041" name="Straight Arrow Connector 1044264041"/>
+                        <wps:cNvPr id="1127889423" name="Straight Connector 1127889423"/>
                         <wps:cNvCnPr>
-                          <a:stCxn id="69276731" idx="6"/>
-                          <a:endCxn id="862448480" idx="2"/>
+                          <a:stCxn id="95797830" idx="2"/>
+                          <a:endCxn id="683175468" idx="0"/>
                         </wps:cNvCnPr>
                         <wps:spPr>
-                          <a:xfrm>
-                            <a:off x="2472745" y="489289"/>
-                            <a:ext cx="426233" cy="270359"/>
+                          <a:xfrm flipH="1">
+                            <a:off x="2730554" y="1507300"/>
+                            <a:ext cx="191" cy="1727013"/>
                           </a:xfrm>
-                          <a:prstGeom prst="straightConnector1">
+                          <a:prstGeom prst="line">
                             <a:avLst/>
                           </a:prstGeom>
-                          <a:ln>
-                            <a:tailEnd type="triangle"/>
-                          </a:ln>
                         </wps:spPr>
                         <wps:style>
                           <a:lnRef idx="1">
@@ -589,226 +703,19 @@
                         <wps:bodyPr/>
                       </wps:wsp>
                       <wps:wsp>
-                        <wps:cNvPr id="740199714" name="Straight Arrow Connector 740199714"/>
+                        <wps:cNvPr id="844552551" name="Straight Connector 844552551"/>
                         <wps:cNvCnPr>
-                          <a:stCxn id="69276731" idx="6"/>
-                          <a:endCxn id="1065203123" idx="2"/>
+                          <a:stCxn id="2103362787" idx="2"/>
+                          <a:endCxn id="1274407980" idx="0"/>
                         </wps:cNvCnPr>
                         <wps:spPr>
                           <a:xfrm>
-                            <a:off x="2472745" y="489289"/>
-                            <a:ext cx="426233" cy="777181"/>
+                            <a:off x="1097220" y="2294471"/>
+                            <a:ext cx="38" cy="939225"/>
                           </a:xfrm>
-                          <a:prstGeom prst="straightConnector1">
+                          <a:prstGeom prst="line">
                             <a:avLst/>
                           </a:prstGeom>
-                          <a:ln>
-                            <a:tailEnd type="triangle"/>
-                          </a:ln>
-                        </wps:spPr>
-                        <wps:style>
-                          <a:lnRef idx="1">
-                            <a:schemeClr val="accent1"/>
-                          </a:lnRef>
-                          <a:fillRef idx="0">
-                            <a:schemeClr val="accent1"/>
-                          </a:fillRef>
-                          <a:effectRef idx="0">
-                            <a:schemeClr val="accent1"/>
-                          </a:effectRef>
-                          <a:fontRef idx="minor">
-                            <a:schemeClr val="tx1"/>
-                          </a:fontRef>
-                        </wps:style>
-                        <wps:bodyPr/>
-                      </wps:wsp>
-                      <wps:wsp>
-                        <wps:cNvPr id="1941043746" name="Straight Arrow Connector 1941043746"/>
-                        <wps:cNvCnPr>
-                          <a:stCxn id="1726691871" idx="6"/>
-                          <a:endCxn id="862448480" idx="2"/>
-                        </wps:cNvCnPr>
-                        <wps:spPr>
-                          <a:xfrm flipV="1">
-                            <a:off x="2472745" y="759648"/>
-                            <a:ext cx="426233" cy="286069"/>
-                          </a:xfrm>
-                          <a:prstGeom prst="straightConnector1">
-                            <a:avLst/>
-                          </a:prstGeom>
-                          <a:ln>
-                            <a:tailEnd type="triangle"/>
-                          </a:ln>
-                        </wps:spPr>
-                        <wps:style>
-                          <a:lnRef idx="1">
-                            <a:schemeClr val="accent1"/>
-                          </a:lnRef>
-                          <a:fillRef idx="0">
-                            <a:schemeClr val="accent1"/>
-                          </a:fillRef>
-                          <a:effectRef idx="0">
-                            <a:schemeClr val="accent1"/>
-                          </a:effectRef>
-                          <a:fontRef idx="minor">
-                            <a:schemeClr val="tx1"/>
-                          </a:fontRef>
-                        </wps:style>
-                        <wps:bodyPr/>
-                      </wps:wsp>
-                      <wps:wsp>
-                        <wps:cNvPr id="1149859573" name="Straight Arrow Connector 1149859573"/>
-                        <wps:cNvCnPr>
-                          <a:stCxn id="940855213" idx="6"/>
-                          <a:endCxn id="862448480" idx="2"/>
-                        </wps:cNvCnPr>
-                        <wps:spPr>
-                          <a:xfrm flipV="1">
-                            <a:off x="2472745" y="759648"/>
-                            <a:ext cx="426233" cy="832981"/>
-                          </a:xfrm>
-                          <a:prstGeom prst="straightConnector1">
-                            <a:avLst/>
-                          </a:prstGeom>
-                          <a:ln>
-                            <a:tailEnd type="triangle"/>
-                          </a:ln>
-                        </wps:spPr>
-                        <wps:style>
-                          <a:lnRef idx="1">
-                            <a:schemeClr val="accent1"/>
-                          </a:lnRef>
-                          <a:fillRef idx="0">
-                            <a:schemeClr val="accent1"/>
-                          </a:fillRef>
-                          <a:effectRef idx="0">
-                            <a:schemeClr val="accent1"/>
-                          </a:effectRef>
-                          <a:fontRef idx="minor">
-                            <a:schemeClr val="tx1"/>
-                          </a:fontRef>
-                        </wps:style>
-                        <wps:bodyPr/>
-                      </wps:wsp>
-                      <wps:wsp>
-                        <wps:cNvPr id="387264517" name="Straight Arrow Connector 387264517"/>
-                        <wps:cNvCnPr>
-                          <a:stCxn id="1726691871" idx="6"/>
-                          <a:endCxn id="1065203123" idx="2"/>
-                        </wps:cNvCnPr>
-                        <wps:spPr>
-                          <a:xfrm>
-                            <a:off x="2472745" y="1045717"/>
-                            <a:ext cx="426233" cy="220753"/>
-                          </a:xfrm>
-                          <a:prstGeom prst="straightConnector1">
-                            <a:avLst/>
-                          </a:prstGeom>
-                          <a:ln>
-                            <a:tailEnd type="triangle"/>
-                          </a:ln>
-                        </wps:spPr>
-                        <wps:style>
-                          <a:lnRef idx="1">
-                            <a:schemeClr val="accent1"/>
-                          </a:lnRef>
-                          <a:fillRef idx="0">
-                            <a:schemeClr val="accent1"/>
-                          </a:fillRef>
-                          <a:effectRef idx="0">
-                            <a:schemeClr val="accent1"/>
-                          </a:effectRef>
-                          <a:fontRef idx="minor">
-                            <a:schemeClr val="tx1"/>
-                          </a:fontRef>
-                        </wps:style>
-                        <wps:bodyPr/>
-                      </wps:wsp>
-                      <wps:wsp>
-                        <wps:cNvPr id="393272437" name="Straight Arrow Connector 393272437"/>
-                        <wps:cNvCnPr>
-                          <a:stCxn id="940855213" idx="6"/>
-                          <a:endCxn id="1065203123" idx="2"/>
-                        </wps:cNvCnPr>
-                        <wps:spPr>
-                          <a:xfrm flipV="1">
-                            <a:off x="2472745" y="1266470"/>
-                            <a:ext cx="426233" cy="326159"/>
-                          </a:xfrm>
-                          <a:prstGeom prst="straightConnector1">
-                            <a:avLst/>
-                          </a:prstGeom>
-                          <a:ln>
-                            <a:tailEnd type="triangle"/>
-                          </a:ln>
-                        </wps:spPr>
-                        <wps:style>
-                          <a:lnRef idx="1">
-                            <a:schemeClr val="accent1"/>
-                          </a:lnRef>
-                          <a:fillRef idx="0">
-                            <a:schemeClr val="accent1"/>
-                          </a:fillRef>
-                          <a:effectRef idx="0">
-                            <a:schemeClr val="accent1"/>
-                          </a:effectRef>
-                          <a:fontRef idx="minor">
-                            <a:schemeClr val="tx1"/>
-                          </a:fontRef>
-                        </wps:style>
-                        <wps:bodyPr/>
-                      </wps:wsp>
-                      <wps:wsp>
-                        <wps:cNvPr id="832088209" name="Straight Arrow Connector 832088209"/>
-                        <wps:cNvCnPr>
-                          <a:stCxn id="862448480" idx="6"/>
-                          <a:endCxn id="299653803" idx="2"/>
-                        </wps:cNvCnPr>
-                        <wps:spPr>
-                          <a:xfrm>
-                            <a:off x="3231718" y="759648"/>
-                            <a:ext cx="333378" cy="246636"/>
-                          </a:xfrm>
-                          <a:prstGeom prst="straightConnector1">
-                            <a:avLst/>
-                          </a:prstGeom>
-                          <a:ln>
-                            <a:tailEnd type="triangle"/>
-                          </a:ln>
-                        </wps:spPr>
-                        <wps:style>
-                          <a:lnRef idx="1">
-                            <a:schemeClr val="accent1"/>
-                          </a:lnRef>
-                          <a:fillRef idx="0">
-                            <a:schemeClr val="accent1"/>
-                          </a:fillRef>
-                          <a:effectRef idx="0">
-                            <a:schemeClr val="accent1"/>
-                          </a:effectRef>
-                          <a:fontRef idx="minor">
-                            <a:schemeClr val="tx1"/>
-                          </a:fontRef>
-                        </wps:style>
-                        <wps:bodyPr/>
-                      </wps:wsp>
-                      <wps:wsp>
-                        <wps:cNvPr id="1550187221" name="Straight Arrow Connector 1550187221"/>
-                        <wps:cNvCnPr>
-                          <a:stCxn id="1065203123" idx="6"/>
-                          <a:endCxn id="299653803" idx="2"/>
-                        </wps:cNvCnPr>
-                        <wps:spPr>
-                          <a:xfrm flipV="1">
-                            <a:off x="3231718" y="1006284"/>
-                            <a:ext cx="333378" cy="260186"/>
-                          </a:xfrm>
-                          <a:prstGeom prst="straightConnector1">
-                            <a:avLst/>
-                          </a:prstGeom>
-                          <a:ln>
-                            <a:tailEnd type="triangle"/>
-                          </a:ln>
                         </wps:spPr>
                         <wps:style>
                           <a:lnRef idx="1">
@@ -834,7 +741,7 @@
           </mc:Choice>
           <mc:Fallback>
             <w:pict>
-              <v:group w14:anchorId="3D2168F5" id="Canvas 1" o:spid="_x0000_s1026" editas="canvas" style="width:6in;height:157.35pt;mso-position-horizontal-relative:char;mso-position-vertical-relative:line" coordsize="54864,19977" o:gfxdata="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">
+              <v:group w14:anchorId="1AD22FB6" id="Canvas 1" o:spid="_x0000_s1026" editas="canvas" style="width:6in;height:390.05pt;mso-position-horizontal-relative:char;mso-position-vertical-relative:line" coordsize="54864,49536" o:gfxdata="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">
                 <v:shapetype id="_x0000_t75" coordsize="21600,21600" o:spt="75" o:preferrelative="t" path="m@4@5l@4@11@9@11@9@5xe" filled="f" stroked="f">
                   <v:stroke joinstyle="miter"/>
                   <v:formulas>
@@ -854,79 +761,273 @@
                   <v:path o:extrusionok="f" gradientshapeok="t" o:connecttype="rect"/>
                   <o:lock v:ext="edit" aspectratio="t"/>
                 </v:shapetype>
-                <v:shape id="_x0000_s1027" type="#_x0000_t75" style="position:absolute;width:54864;height:19977;visibility:visible;mso-wrap-style:square">
+                <v:shape id="_x0000_s1027" type="#_x0000_t75" style="position:absolute;width:54864;height:49536;visibility:visible;mso-wrap-style:square">
                   <v:fill o:detectmouseclick="t"/>
                   <v:path o:connecttype="none"/>
                 </v:shape>
-                <v:oval id="Oval 736339594" o:spid="_x0000_s1028" style="position:absolute;left:13201;top:5933;width:3330;height:3331;visibility:visible;mso-wrap-style:square;v-text-anchor:middle" o:gfxdata="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" filled="f" strokecolor="black [3213]" strokeweight="1pt">
+                <v:roundrect id="Rounded Rectangle 662167571" o:spid="_x0000_s1028" style="position:absolute;left:19659;top:2305;width:15302;height:5010;visibility:visible;mso-wrap-style:square;v-text-anchor:middle" arcsize="10923f" o:gfxdata="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" fillcolor="white [3201]" strokecolor="#5b9bd5 [3204]" strokeweight="1pt">
                   <v:stroke joinstyle="miter"/>
-                </v:oval>
-                <v:oval id="Oval 299653803" o:spid="_x0000_s1029" style="position:absolute;left:35650;top:8399;width:3328;height:3328;visibility:visible;mso-wrap-style:square;v-text-anchor:middle" o:gfxdata="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" filled="f" strokecolor="black [3213]" strokeweight="1pt">
+                  <v:textbox>
+                    <w:txbxContent>
+                      <w:p>
+                        <w:pPr>
+                          <w:spacing w:after="0" w:line="240" w:lineRule="auto"/>
+                          <w:jc w:val="center"/>
+                        </w:pPr>
+                        <w:r>
+                          <w:t>Team Leader</w:t>
+                        </w:r>
+                      </w:p>
+                    </w:txbxContent>
+                  </v:textbox>
+                </v:roundrect>
+                <v:roundrect id="Rounded Rectangle 95797830" o:spid="_x0000_s1029" style="position:absolute;left:19659;top:10069;width:15296;height:5004;visibility:visible;mso-wrap-style:square;v-text-anchor:middle" arcsize="10923f" o:gfxdata="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" fillcolor="white [3201]" strokecolor="#5b9bd5 [3204]" strokeweight="1pt">
                   <v:stroke joinstyle="miter"/>
-                </v:oval>
-                <v:oval id="Oval 940855213" o:spid="_x0000_s1030" style="position:absolute;left:21400;top:14263;width:3327;height:3328;visibility:visible;mso-wrap-style:square;v-text-anchor:middle" o:gfxdata="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" filled="f" strokecolor="black [3213]" strokeweight="1pt">
+                  <v:textbox>
+                    <w:txbxContent>
+                      <w:p>
+                        <w:pPr>
+                          <w:spacing w:after="0" w:line="240" w:lineRule="auto"/>
+                          <w:jc w:val="center"/>
+                          <w:rPr>
+                            <w:rFonts w:eastAsia="Calibri"/>
+                          </w:rPr>
+                        </w:pPr>
+                        <w:r>
+                          <w:rPr>
+                            <w:rFonts w:eastAsia="Calibri"/>
+                          </w:rPr>
+                          <w:t>Deputy Team Leader</w:t>
+                        </w:r>
+                      </w:p>
+                    </w:txbxContent>
+                  </v:textbox>
+                </v:roundrect>
+                <v:roundrect id="Rounded Rectangle 2103362787" o:spid="_x0000_s1030" style="position:absolute;left:3324;top:17941;width:15295;height:5003;visibility:visible;mso-wrap-style:square;v-text-anchor:middle" arcsize="10923f" o:gfxdata="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" fillcolor="white [3201]" strokecolor="#5b9bd5 [3204]" strokeweight="1pt">
                   <v:stroke joinstyle="miter"/>
-                </v:oval>
-                <v:oval id="Oval 1726691871" o:spid="_x0000_s1031" style="position:absolute;left:21400;top:8794;width:3327;height:3327;visibility:visible;mso-wrap-style:square;v-text-anchor:middle" o:gfxdata="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" filled="f" strokecolor="black [3213]" strokeweight="1pt">
+                  <v:textbox>
+                    <w:txbxContent>
+                      <w:p>
+                        <w:pPr>
+                          <w:spacing w:after="0" w:line="240" w:lineRule="auto"/>
+                          <w:jc w:val="center"/>
+                          <w:rPr>
+                            <w:rFonts w:eastAsia="Calibri"/>
+                          </w:rPr>
+                        </w:pPr>
+                        <w:r>
+                          <w:rPr>
+                            <w:rFonts w:eastAsia="Calibri"/>
+                          </w:rPr>
+                          <w:t>Team Support and Logistics Manager</w:t>
+                        </w:r>
+                      </w:p>
+                    </w:txbxContent>
+                  </v:textbox>
+                </v:roundrect>
+                <v:roundrect id="Rounded Rectangle 1274477835" o:spid="_x0000_s1031" style="position:absolute;left:35901;top:17947;width:15291;height:4997;visibility:visible;mso-wrap-style:square;v-text-anchor:middle" arcsize="10923f" o:gfxdata="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" fillcolor="white [3201]" strokecolor="#5b9bd5 [3204]" strokeweight="1pt">
                   <v:stroke joinstyle="miter"/>
-                </v:oval>
-                <v:oval id="Oval 69276731" o:spid="_x0000_s1032" style="position:absolute;left:21400;top:3229;width:3327;height:3328;visibility:visible;mso-wrap-style:square;v-text-anchor:middle" o:gfxdata="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" filled="f" strokecolor="black [3213]" strokeweight="1pt">
+                  <v:textbox>
+                    <w:txbxContent>
+                      <w:p>
+                        <w:pPr>
+                          <w:spacing w:after="0" w:line="240" w:lineRule="auto"/>
+                          <w:jc w:val="center"/>
+                          <w:rPr>
+                            <w:rFonts w:eastAsia="Calibri"/>
+                          </w:rPr>
+                        </w:pPr>
+                        <w:r>
+                          <w:rPr>
+                            <w:rFonts w:eastAsia="Calibri"/>
+                          </w:rPr>
+                          <w:t>Disaster Management Coordinator</w:t>
+                        </w:r>
+                      </w:p>
+                    </w:txbxContent>
+                  </v:textbox>
+                </v:roundrect>
+                <v:roundrect id="Rounded Rectangle 1274407980" o:spid="_x0000_s1032" style="position:absolute;left:3324;top:32337;width:15297;height:5003;visibility:visible;mso-wrap-style:square;v-text-anchor:middle" arcsize="10923f" o:gfxdata="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" fillcolor="white [3201]" strokecolor="#5b9bd5 [3204]" strokeweight="1pt">
                   <v:stroke joinstyle="miter"/>
-                </v:oval>
-                <v:oval id="Oval 659575786" o:spid="_x0000_s1033" style="position:absolute;left:13201;top:11004;width:3327;height:3327;visibility:visible;mso-wrap-style:square;v-text-anchor:middle" o:gfxdata="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" filled="f" strokecolor="black [3213]" strokeweight="1pt">
+                  <v:textbox>
+                    <w:txbxContent>
+                      <w:p>
+                        <w:pPr>
+                          <w:spacing w:after="0" w:line="240" w:lineRule="auto"/>
+                          <w:jc w:val="center"/>
+                          <w:rPr>
+                            <w:rFonts w:eastAsia="Calibri"/>
+                          </w:rPr>
+                        </w:pPr>
+                        <w:r>
+                          <w:rPr>
+                            <w:rFonts w:eastAsia="Calibri"/>
+                          </w:rPr>
+                          <w:t>Team Member</w:t>
+                        </w:r>
+                      </w:p>
+                    </w:txbxContent>
+                  </v:textbox>
+                </v:roundrect>
+                <v:roundrect id="Rounded Rectangle 1916510294" o:spid="_x0000_s1033" style="position:absolute;left:35895;top:32212;width:15297;height:4998;visibility:visible;mso-wrap-style:square;v-text-anchor:middle" arcsize="10923f" o:gfxdata="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" fillcolor="white [3201]" strokecolor="#5b9bd5 [3204]" strokeweight="1pt">
                   <v:stroke joinstyle="miter"/>
-                </v:oval>
-                <v:oval id="Oval 862448480" o:spid="_x0000_s1034" style="position:absolute;left:28989;top:5933;width:3328;height:3327;visibility:visible;mso-wrap-style:square;v-text-anchor:middle" o:gfxdata="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" filled="f" strokecolor="black [3213]" strokeweight="1pt">
+                  <v:textbox>
+                    <w:txbxContent>
+                      <w:p>
+                        <w:pPr>
+                          <w:spacing w:after="0" w:line="240" w:lineRule="auto"/>
+                          <w:jc w:val="center"/>
+                          <w:rPr>
+                            <w:rFonts w:eastAsia="Calibri"/>
+                          </w:rPr>
+                        </w:pPr>
+                        <w:r>
+                          <w:rPr>
+                            <w:rFonts w:eastAsia="Calibri"/>
+                          </w:rPr>
+                          <w:t>Operational Team Leader</w:t>
+                        </w:r>
+                      </w:p>
+                    </w:txbxContent>
+                  </v:textbox>
+                </v:roundrect>
+                <v:roundrect id="Rounded Rectangle 872354312" o:spid="_x0000_s1034" style="position:absolute;left:35896;top:43755;width:15297;height:4997;visibility:visible;mso-wrap-style:square;v-text-anchor:middle" arcsize="10923f" o:gfxdata="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" fillcolor="white [3201]" strokecolor="#5b9bd5 [3204]" strokeweight="1pt">
                   <v:stroke joinstyle="miter"/>
-                </v:oval>
-                <v:oval id="Oval 1065203123" o:spid="_x0000_s1035" style="position:absolute;left:28989;top:11005;width:3328;height:3321;visibility:visible;mso-wrap-style:square;v-text-anchor:middle" o:gfxdata="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" filled="f" strokecolor="black [3213]" strokeweight="1pt">
+                  <v:textbox>
+                    <w:txbxContent>
+                      <w:p>
+                        <w:pPr>
+                          <w:spacing w:after="0" w:line="240" w:lineRule="auto"/>
+                          <w:jc w:val="center"/>
+                          <w:rPr>
+                            <w:rFonts w:eastAsia="Calibri"/>
+                          </w:rPr>
+                        </w:pPr>
+                        <w:r>
+                          <w:rPr>
+                            <w:rFonts w:eastAsia="Calibri"/>
+                          </w:rPr>
+                          <w:t>Team Member</w:t>
+                        </w:r>
+                      </w:p>
+                    </w:txbxContent>
+                  </v:textbox>
+                </v:roundrect>
+                <v:roundrect id="Rounded Rectangle 578716260" o:spid="_x0000_s1035" style="position:absolute;left:19659;top:43756;width:15297;height:4997;visibility:visible;mso-wrap-style:square;v-text-anchor:middle" arcsize="10923f" o:gfxdata="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" fillcolor="white [3201]" strokecolor="#5b9bd5 [3204]" strokeweight="1pt">
                   <v:stroke joinstyle="miter"/>
-                </v:oval>
-                <v:shapetype id="_x0000_t32" coordsize="21600,21600" o:spt="32" o:oned="t" path="m,l21600,21600e" filled="f">
+                  <v:textbox>
+                    <w:txbxContent>
+                      <w:p>
+                        <w:pPr>
+                          <w:spacing w:after="0" w:line="240" w:lineRule="auto"/>
+                          <w:jc w:val="center"/>
+                          <w:rPr>
+                            <w:rFonts w:eastAsia="Calibri"/>
+                          </w:rPr>
+                        </w:pPr>
+                        <w:r>
+                          <w:rPr>
+                            <w:rFonts w:eastAsia="Calibri"/>
+                          </w:rPr>
+                          <w:t>Team Member</w:t>
+                        </w:r>
+                      </w:p>
+                    </w:txbxContent>
+                  </v:textbox>
+                </v:roundrect>
+                <v:roundrect id="Rounded Rectangle 683175468" o:spid="_x0000_s1036" style="position:absolute;left:19656;top:32343;width:15298;height:4997;visibility:visible;mso-wrap-style:square;v-text-anchor:middle" arcsize="10923f" o:gfxdata="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" fillcolor="white [3201]" strokecolor="#5b9bd5 [3204]" strokeweight="1pt">
+                  <v:stroke joinstyle="miter"/>
+                  <v:textbox>
+                    <w:txbxContent>
+                      <w:p>
+                        <w:pPr>
+                          <w:spacing w:after="0" w:line="240" w:lineRule="auto"/>
+                          <w:jc w:val="center"/>
+                          <w:rPr>
+                            <w:rFonts w:eastAsia="Calibri"/>
+                          </w:rPr>
+                        </w:pPr>
+                        <w:r>
+                          <w:rPr>
+                            <w:rFonts w:eastAsia="Calibri"/>
+                          </w:rPr>
+                          <w:t>Team Member</w:t>
+                        </w:r>
+                      </w:p>
+                    </w:txbxContent>
+                  </v:textbox>
+                </v:roundrect>
+                <v:line id="Straight Connector 1901629687" o:spid="_x0000_s1037" style="position:absolute;flip:x;visibility:visible;mso-wrap-style:square" from="27307,7315" to="27310,10069" o:connectortype="straight" o:gfxdata="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" strokecolor="#5b9bd5 [3204]" strokeweight=".5pt">
+                  <v:stroke joinstyle="miter"/>
+                </v:line>
+                <v:shapetype id="_x0000_t34" coordsize="21600,21600" o:spt="34" o:oned="t" adj="10800" path="m,l@0,0@0,21600,21600,21600e" filled="f">
+                  <v:stroke joinstyle="miter"/>
+                  <v:formulas>
+                    <v:f eqn="val #0"/>
+                  </v:formulas>
                   <v:path arrowok="t" fillok="f" o:connecttype="none"/>
+                  <v:handles>
+                    <v:h position="#0,center"/>
+                  </v:handles>
                   <o:lock v:ext="edit" shapetype="t"/>
                 </v:shapetype>
-                <v:shape id="Straight Arrow Connector 2024360088" o:spid="_x0000_s1036" type="#_x0000_t32" style="position:absolute;left:16531;top:4892;width:4869;height:2706;flip:y;visibility:visible;mso-wrap-style:square" o:connectortype="straight" o:gfxdata="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" strokecolor="#5b9bd5 [3204]" strokeweight=".5pt">
-                  <v:stroke endarrow="block" joinstyle="miter"/>
-                </v:shape>
-                <v:shape id="Straight Arrow Connector 1461866983" o:spid="_x0000_s1037" type="#_x0000_t32" style="position:absolute;left:16528;top:7932;width:4872;height:2525;visibility:visible;mso-wrap-style:square" o:connectortype="straight" o:gfxdata="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" strokecolor="#5b9bd5 [3204]" strokeweight=".5pt">
-                  <v:stroke endarrow="block" joinstyle="miter"/>
-                </v:shape>
-                <v:shape id="Straight Arrow Connector 1770078556" o:spid="_x0000_s1038" type="#_x0000_t32" style="position:absolute;left:16528;top:12667;width:4872;height:3259;visibility:visible;mso-wrap-style:square" o:connectortype="straight" o:gfxdata="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" strokecolor="#5b9bd5 [3204]" strokeweight=".5pt">
-                  <v:stroke endarrow="block" joinstyle="miter"/>
-                </v:shape>
-                <v:shape id="Straight Arrow Connector 1719453486" o:spid="_x0000_s1039" type="#_x0000_t32" style="position:absolute;left:16528;top:4892;width:4872;height:7775;flip:y;visibility:visible;mso-wrap-style:square" o:connectortype="straight" o:gfxdata="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" strokecolor="#5b9bd5 [3204]" strokeweight=".5pt">
-                  <v:stroke endarrow="block" joinstyle="miter"/>
-                </v:shape>
-                <v:shape id="Straight Arrow Connector 391155789" o:spid="_x0000_s1040" type="#_x0000_t32" style="position:absolute;left:16528;top:10457;width:4872;height:2210;flip:y;visibility:visible;mso-wrap-style:square" o:connectortype="straight" o:gfxdata="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" strokecolor="#5b9bd5 [3204]" strokeweight=".5pt">
-                  <v:stroke endarrow="block" joinstyle="miter"/>
-                </v:shape>
-                <v:shape id="Straight Arrow Connector 1466195999" o:spid="_x0000_s1041" type="#_x0000_t32" style="position:absolute;left:16531;top:7598;width:4869;height:8328;visibility:visible;mso-wrap-style:square" o:connectortype="straight" o:gfxdata="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" strokecolor="#5b9bd5 [3204]" strokeweight=".5pt">
-                  <v:stroke endarrow="block" joinstyle="miter"/>
-                </v:shape>
-                <v:shape id="Straight Arrow Connector 1044264041" o:spid="_x0000_s1042" type="#_x0000_t32" style="position:absolute;left:24727;top:4892;width:4262;height:2704;visibility:visible;mso-wrap-style:square" o:connectortype="straight" o:gfxdata="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" strokecolor="#5b9bd5 [3204]" strokeweight=".5pt">
-                  <v:stroke endarrow="block" joinstyle="miter"/>
-                </v:shape>
-                <v:shape id="Straight Arrow Connector 740199714" o:spid="_x0000_s1043" type="#_x0000_t32" style="position:absolute;left:24727;top:4892;width:4262;height:7772;visibility:visible;mso-wrap-style:square" o:connectortype="straight" o:gfxdata="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" strokecolor="#5b9bd5 [3204]" strokeweight=".5pt">
-                  <v:stroke endarrow="block" joinstyle="miter"/>
-                </v:shape>
-                <v:shape id="Straight Arrow Connector 1941043746" o:spid="_x0000_s1044" type="#_x0000_t32" style="position:absolute;left:24727;top:7596;width:4262;height:2861;flip:y;visibility:visible;mso-wrap-style:square" o:connectortype="straight" o:gfxdata="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" strokecolor="#5b9bd5 [3204]" strokeweight=".5pt">
-                  <v:stroke endarrow="block" joinstyle="miter"/>
-                </v:shape>
-                <v:shape id="Straight Arrow Connector 1149859573" o:spid="_x0000_s1045" type="#_x0000_t32" style="position:absolute;left:24727;top:7596;width:4262;height:8330;flip:y;visibility:visible;mso-wrap-style:square" o:connectortype="straight" o:gfxdata="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" strokecolor="#5b9bd5 [3204]" strokeweight=".5pt">
-                  <v:stroke endarrow="block" joinstyle="miter"/>
-                </v:shape>
-                <v:shape id="Straight Arrow Connector 387264517" o:spid="_x0000_s1046" type="#_x0000_t32" style="position:absolute;left:24727;top:10457;width:4262;height:2207;visibility:visible;mso-wrap-style:square" o:connectortype="straight" o:gfxdata="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" strokecolor="#5b9bd5 [3204]" strokeweight=".5pt">
-                  <v:stroke endarrow="block" joinstyle="miter"/>
-                </v:shape>
-                <v:shape id="Straight Arrow Connector 393272437" o:spid="_x0000_s1047" type="#_x0000_t32" style="position:absolute;left:24727;top:12664;width:4262;height:3262;flip:y;visibility:visible;mso-wrap-style:square" o:connectortype="straight" o:gfxdata="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" strokecolor="#5b9bd5 [3204]" strokeweight=".5pt">
-                  <v:stroke endarrow="block" joinstyle="miter"/>
-                </v:shape>
-                <v:shape id="Straight Arrow Connector 832088209" o:spid="_x0000_s1048" type="#_x0000_t32" style="position:absolute;left:32317;top:7596;width:3333;height:2466;visibility:visible;mso-wrap-style:square" o:connectortype="straight" o:gfxdata="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" strokecolor="#5b9bd5 [3204]" strokeweight=".5pt">
-                  <v:stroke endarrow="block" joinstyle="miter"/>
-                </v:shape>
-                <v:shape id="Straight Arrow Connector 1550187221" o:spid="_x0000_s1049" type="#_x0000_t32" style="position:absolute;left:32317;top:10062;width:3333;height:2602;flip:y;visibility:visible;mso-wrap-style:square" o:connectortype="straight" o:gfxdata="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" strokecolor="#5b9bd5 [3204]" strokeweight=".5pt">
-                  <v:stroke endarrow="block" joinstyle="miter"/>
+                <v:shape id="Elbow Connector 2029426737" o:spid="_x0000_s1038" type="#_x0000_t34" style="position:absolute;left:17706;top:8339;width:2868;height:16335;rotation:90;visibility:visible;mso-wrap-style:square" o:connectortype="elbow" o:gfxdata="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" strokecolor="#5b9bd5 [3204]" strokeweight=".5pt"/>
+                <v:shape id="Elbow Connector 1057342960" o:spid="_x0000_s1039" type="#_x0000_t34" style="position:absolute;left:33990;top:8390;width:2874;height:16239;rotation:90;flip:y;visibility:visible;mso-wrap-style:square" o:connectortype="elbow" o:gfxdata="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" strokecolor="#5b9bd5 [3204]" strokeweight=".5pt"/>
+                <v:line id="Straight Connector 641865857" o:spid="_x0000_s1040" style="position:absolute;visibility:visible;mso-wrap-style:square" from="43544,37209" to="43544,43755" o:connectortype="straight" o:gfxdata="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" strokecolor="#5b9bd5 [3204]" strokeweight=".5pt">
+                  <v:stroke joinstyle="miter"/>
+                </v:line>
+                <v:shape id="Elbow Connector 761474965" o:spid="_x0000_s1041" type="#_x0000_t34" style="position:absolute;left:32153;top:32365;width:6546;height:16236;rotation:90;flip:x y;visibility:visible;mso-wrap-style:square" o:connectortype="elbow" o:gfxdata="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" strokecolor="#5b9bd5 [3204]" strokeweight=".5pt"/>
+                <v:line id="Straight Connector 253052025" o:spid="_x0000_s1042" style="position:absolute;flip:x;visibility:visible;mso-wrap-style:square" from="43544,22944" to="43546,32212" o:connectortype="straight" o:gfxdata="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" strokecolor="#5b9bd5 [3204]" strokeweight=".5pt">
+                  <v:stroke joinstyle="miter"/>
+                </v:line>
+                <v:line id="Straight Connector 1127889423" o:spid="_x0000_s1043" style="position:absolute;flip:x;visibility:visible;mso-wrap-style:square" from="27305,15073" to="27307,32343" o:connectortype="straight" o:gfxdata="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" strokecolor="#5b9bd5 [3204]" strokeweight=".5pt">
+                  <v:stroke joinstyle="miter"/>
+                </v:line>
+                <v:line id="Straight Connector 844552551" o:spid="_x0000_s1044" style="position:absolute;visibility:visible;mso-wrap-style:square" from="10972,22944" to="10972,32336" o:connectortype="straight" o:gfxdata="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" strokecolor="#5b9bd5 [3204]" strokeweight=".5pt">
+                  <v:stroke joinstyle="miter"/>
+                </v:line>
+                <w10:anchorlock/>
+              </v:group>
+            </w:pict>
+          </mc:Fallback>
+        </mc:AlternateContent>
+      </w:r>
+    </w:p>
+    <w:p/>
+    <w:p>
+      <w:r>
+        <w:rPr>
+          <w:noProof/>
+          <w:lang w:eastAsia="en-GB"/>
+        </w:rPr>
+        <w:lastRenderedPageBreak/>
+        <mc:AlternateContent>
+          <mc:Choice Requires="wpc">
+            <w:drawing>
+              <wp:inline distT="0" distB="0" distL="0" distR="0" wp14:anchorId="2935883D" wp14:editId="580D68C4">
+                <wp:extent cx="5486400" cy="4953662"/>
+                <wp:effectExtent l="0" t="0" r="0" b="0"/>
+                <wp:docPr id="1785765488" name="Canvas 1785765488"/>
+                <wp:cNvGraphicFramePr>
+                  <a:graphicFrameLocks xmlns:a="http://schemas.openxmlformats.org/drawingml/2006/main" noChangeAspect="1"/>
+                </wp:cNvGraphicFramePr>
+                <a:graphic xmlns:a="http://schemas.openxmlformats.org/drawingml/2006/main">
+                  <a:graphicData uri="http://schemas.microsoft.com/office/word/2010/wordprocessingCanvas">
+                    <wpc:wpc>
+                      <wpc:bg/>
+                      <wpc:whole/>
+                    </wpc:wpc>
+                  </a:graphicData>
+                </a:graphic>
+              </wp:inline>
+            </w:drawing>
+          </mc:Choice>
+          <mc:Fallback>
+            <w:pict>
+              <v:group w14:anchorId="77F6B7DF" id="Canvas 1785765488" o:spid="_x0000_s1026" editas="canvas" style="width:6in;height:390.05pt;mso-position-horizontal-relative:char;mso-position-vertical-relative:line" coordsize="54864,49536" o:gfxdata="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">
+                <v:shape id="_x0000_s1027" type="#_x0000_t75" style="position:absolute;width:54864;height:49536;visibility:visible;mso-wrap-style:square">
+                  <v:fill o:detectmouseclick="t"/>
+                  <v:path o:connecttype="none"/>
                 </v:shape>
                 <w10:anchorlock/>
               </v:group>
@@ -935,8 +1036,6 @@
         </mc:AlternateContent>
       </w:r>
     </w:p>
-    <w:p/>
-    <w:p/>
     <w:sectPr>
       <w:pgSz w:w="11906" w:h="16838"/>
       <w:pgMar w:top="720" w:right="720" w:bottom="720" w:left="720" w:header="708" w:footer="708" w:gutter="0"/>

</xml_diff>